<commit_message>
added collectionLength to collection buttons
</commit_message>
<xml_diff>
--- a/StudyingToolFlashCards_UserStories.docx
+++ b/StudyingToolFlashCards_UserStories.docx
@@ -311,45 +311,55 @@
       </w:pPr>
       <w:r>
         <w:rPr>
+          <w:highlight w:val="yellow"/>
           <w:rFonts w:cs="Calibri" w:eastAsia="Times New Roman" w:cstheme="minorAscii"/>
         </w:rPr>
         <w:t xml:space="preserve">(5 points) </w:t>
       </w:r>
       <w:r>
         <w:rPr>
+          <w:highlight w:val="yellow"/>
           <w:rFonts w:cs="Calibri" w:eastAsia="Times New Roman" w:cstheme="minorAscii"/>
         </w:rPr>
         <w:t>As a developer, I want to use React.js best practices, which consists of creating class component</w:t>
       </w:r>
       <w:r>
         <w:rPr>
+          <w:highlight w:val="yellow"/>
           <w:rFonts w:cs="Calibri" w:eastAsia="Times New Roman" w:cstheme="minorAscii"/>
         </w:rPr>
         <w:t>s</w:t>
       </w:r>
       <w:r>
         <w:rPr>
+          <w:highlight w:val="yellow"/>
           <w:rFonts w:cs="Calibri" w:eastAsia="Times New Roman" w:cstheme="minorAscii"/>
         </w:rPr>
         <w:t xml:space="preserve"> and function</w:t>
       </w:r>
       <w:r>
         <w:rPr>
+          <w:highlight w:val="yellow"/>
           <w:rFonts w:cs="Calibri" w:eastAsia="Times New Roman" w:cstheme="minorAscii"/>
         </w:rPr>
         <w:t xml:space="preserve"> component</w:t>
       </w:r>
       <w:r>
         <w:rPr>
+          <w:highlight w:val="yellow"/>
           <w:rFonts w:cs="Calibri" w:eastAsia="Times New Roman" w:cstheme="minorAscii"/>
         </w:rPr>
         <w:t>s</w:t>
       </w:r>
       <w:r>
         <w:rPr>
-          <w:rFonts w:cs="Calibri" w:eastAsia="Times New Roman" w:cstheme="minorAscii"/>
-        </w:rPr>
-        <w:t xml:space="preserve"> when appropriate, and properly passing state around as props. </w:t>
+          <w:highlight w:val="yellow"/>
+          <w:rFonts w:cs="Calibri" w:eastAsia="Times New Roman" w:cstheme="minorAscii"/>
+        </w:rPr>
+        <w:t xml:space="preserve"> when appropriate, and properly passing state around as props.</w:t>
+      </w:r>
+      <w:r>
+        <w:t xml:space="preserve"> </w:t>
       </w:r>
       <w:bookmarkStart w:name="_GoBack" w:id="0"/>
       <w:bookmarkEnd w:id="0"/>
@@ -358,35 +368,41 @@
       <w:pPr>
         <w:pStyle w:val="Normal"/>
         <w:rPr>
-          <w:rFonts w:cs="Calibri" w:eastAsia="Times New Roman" w:cstheme="minorAscii"/>
-        </w:rPr>
-      </w:pPr>
-      <w:r>
-        <w:rPr>
+          <w:highlight w:val="yellow"/>
+          <w:rFonts w:cs="Calibri" w:eastAsia="Times New Roman" w:cstheme="minorAscii"/>
+        </w:rPr>
+      </w:pPr>
+      <w:r>
+        <w:rPr>
+          <w:highlight w:val="yellow"/>
           <w:rFonts w:cs="Calibri" w:eastAsia="Times New Roman" w:cstheme="minorAscii"/>
         </w:rPr>
         <w:t>(</w:t>
       </w:r>
       <w:r>
         <w:rPr>
+          <w:highlight w:val="yellow"/>
           <w:rFonts w:cs="Calibri" w:eastAsia="Times New Roman" w:cstheme="minorAscii"/>
         </w:rPr>
         <w:t>10</w:t>
       </w:r>
       <w:r>
         <w:rPr>
+          <w:highlight w:val="yellow"/>
           <w:rFonts w:cs="Calibri" w:eastAsia="Times New Roman" w:cstheme="minorAscii"/>
         </w:rPr>
         <w:t xml:space="preserve"> points) </w:t>
       </w:r>
       <w:r>
         <w:rPr>
+          <w:highlight w:val="yellow"/>
           <w:rFonts w:cs="Calibri" w:eastAsia="Times New Roman" w:cstheme="minorAscii"/>
         </w:rPr>
         <w:t>As a developer, I want to use CSS appropriately to make an aesthetically pleasing application</w:t>
       </w:r>
       <w:r>
         <w:rPr>
+          <w:highlight w:val="yellow"/>
           <w:rFonts w:cs="Calibri" w:eastAsia="Times New Roman" w:cstheme="minorAscii"/>
         </w:rPr>
         <w:t>.</w:t>
@@ -440,120 +456,174 @@
       <w:pPr>
         <w:pStyle w:val="Normal"/>
         <w:rPr>
-          <w:rFonts w:cs="Calibri" w:eastAsia="Times New Roman" w:cstheme="minorAscii"/>
-        </w:rPr>
-      </w:pPr>
-      <w:r>
-        <w:rPr>
+          <w:highlight w:val="yellow"/>
+          <w:rFonts w:cs="Calibri" w:eastAsia="Times New Roman" w:cstheme="minorAscii"/>
+        </w:rPr>
+      </w:pPr>
+      <w:r>
+        <w:rPr>
+          <w:highlight w:val="yellow"/>
           <w:rFonts w:cs="Calibri" w:eastAsia="Times New Roman" w:cstheme="minorAscii"/>
         </w:rPr>
         <w:t xml:space="preserve">(10 points) </w:t>
       </w:r>
       <w:r>
-        <w:rPr/>
+        <w:rPr>
+          <w:highlight w:val="yellow"/>
+        </w:rPr>
         <w:t>As a developer, I want to use Axios to make GET</w:t>
       </w:r>
       <w:r>
-        <w:rPr/>
+        <w:rPr>
+          <w:highlight w:val="yellow"/>
+        </w:rPr>
         <w:t xml:space="preserve"> and</w:t>
       </w:r>
       <w:r>
-        <w:rPr/>
+        <w:rPr>
+          <w:highlight w:val="yellow"/>
+        </w:rPr>
         <w:t xml:space="preserve"> POST</w:t>
       </w:r>
       <w:r>
-        <w:rPr/>
+        <w:rPr>
+          <w:highlight w:val="yellow"/>
+        </w:rPr>
         <w:t xml:space="preserve"> request</w:t>
       </w:r>
       <w:r>
-        <w:rPr/>
+        <w:rPr>
+          <w:highlight w:val="yellow"/>
+        </w:rPr>
         <w:t>s</w:t>
       </w:r>
       <w:r>
-        <w:rPr/>
+        <w:rPr>
+          <w:highlight w:val="yellow"/>
+        </w:rPr>
         <w:t xml:space="preserve"> to a</w:t>
       </w:r>
       <w:r>
-        <w:rPr/>
+        <w:rPr>
+          <w:highlight w:val="yellow"/>
+        </w:rPr>
         <w:t xml:space="preserve"> MongoDB database</w:t>
       </w:r>
       <w:r>
-        <w:rPr/>
+        <w:rPr>
+          <w:highlight w:val="yellow"/>
+        </w:rPr>
         <w:t xml:space="preserve"> to pull in</w:t>
       </w:r>
       <w:r>
-        <w:rPr/>
+        <w:rPr>
+          <w:highlight w:val="yellow"/>
+        </w:rPr>
         <w:t xml:space="preserve"> and</w:t>
       </w:r>
       <w:r>
-        <w:rPr/>
+        <w:rPr>
+          <w:highlight w:val="yellow"/>
+        </w:rPr>
         <w:t xml:space="preserve"> create</w:t>
       </w:r>
       <w:r>
-        <w:rPr/>
+        <w:rPr>
+          <w:highlight w:val="yellow"/>
+        </w:rPr>
         <w:t xml:space="preserve"> words and definitions </w:t>
       </w:r>
       <w:r>
-        <w:rPr/>
+        <w:rPr>
+          <w:highlight w:val="yellow"/>
+        </w:rPr>
         <w:t>in</w:t>
       </w:r>
       <w:r>
-        <w:rPr/>
+        <w:rPr>
+          <w:highlight w:val="yellow"/>
+        </w:rPr>
         <w:t xml:space="preserve"> my application. </w:t>
       </w:r>
     </w:p>
     <w:p>
       <w:pPr>
         <w:pStyle w:val="Normal"/>
-      </w:pPr>
-      <w:r>
-        <w:rPr>
+        <w:rPr>
+          <w:highlight w:val="green"/>
+        </w:rPr>
+      </w:pPr>
+      <w:r>
+        <w:rPr>
+          <w:highlight w:val="green"/>
           <w:rFonts w:cs="Calibri" w:eastAsia="Times New Roman" w:cstheme="minorAscii"/>
         </w:rPr>
         <w:t xml:space="preserve">(10 points) </w:t>
       </w:r>
       <w:r>
-        <w:rPr/>
+        <w:rPr>
+          <w:highlight w:val="green"/>
+        </w:rPr>
         <w:t xml:space="preserve">As a user, I want a way to see </w:t>
       </w:r>
       <w:r>
-        <w:rPr/>
+        <w:rPr>
+          <w:highlight w:val="green"/>
+        </w:rPr>
         <w:t>each</w:t>
       </w:r>
       <w:r>
-        <w:rPr/>
+        <w:rPr>
+          <w:highlight w:val="green"/>
+        </w:rPr>
         <w:t xml:space="preserve"> available </w:t>
       </w:r>
       <w:r>
-        <w:rPr/>
+        <w:rPr>
+          <w:highlight w:val="green"/>
+        </w:rPr>
         <w:t>collection</w:t>
       </w:r>
       <w:r>
-        <w:rPr/>
+        <w:rPr>
+          <w:highlight w:val="green"/>
+        </w:rPr>
         <w:t xml:space="preserve"> of flash cards with </w:t>
       </w:r>
       <w:r>
-        <w:rPr/>
+        <w:rPr>
+          <w:highlight w:val="green"/>
+        </w:rPr>
         <w:t>its</w:t>
       </w:r>
       <w:r>
-        <w:rPr/>
+        <w:rPr>
+          <w:highlight w:val="green"/>
+        </w:rPr>
         <w:t xml:space="preserve"> title, so that I </w:t>
       </w:r>
       <w:r>
-        <w:rPr/>
+        <w:rPr>
+          <w:highlight w:val="green"/>
+        </w:rPr>
         <w:t>can</w:t>
       </w:r>
       <w:r>
-        <w:rPr/>
+        <w:rPr>
+          <w:highlight w:val="green"/>
+        </w:rPr>
         <w:t xml:space="preserve"> easily distinguish the </w:t>
       </w:r>
       <w:r>
-        <w:rPr/>
+        <w:rPr>
+          <w:highlight w:val="green"/>
+        </w:rPr>
         <w:t>collection</w:t>
       </w:r>
       <w:r>
-        <w:rPr/>
+        <w:rPr>
+          <w:highlight w:val="green"/>
+        </w:rPr>
         <w:t xml:space="preserve"> of flash cards. </w:t>
       </w:r>
     </w:p>
@@ -696,33 +766,45 @@
       <w:pPr>
         <w:pStyle w:val="Normal"/>
         <w:rPr>
-          <w:rFonts w:cs="Calibri" w:eastAsia="Times New Roman" w:cstheme="minorAscii"/>
-        </w:rPr>
-      </w:pPr>
-      <w:r>
-        <w:rPr>
+          <w:highlight w:val="yellow"/>
+          <w:rFonts w:cs="Calibri" w:eastAsia="Times New Roman" w:cstheme="minorAscii"/>
+        </w:rPr>
+      </w:pPr>
+      <w:r>
+        <w:rPr>
+          <w:highlight w:val="yellow"/>
           <w:rFonts w:cs="Calibri" w:eastAsia="Times New Roman" w:cstheme="minorAscii"/>
         </w:rPr>
         <w:t xml:space="preserve">(5 points) </w:t>
       </w:r>
       <w:r>
-        <w:rPr/>
+        <w:rPr>
+          <w:highlight w:val="yellow"/>
+        </w:rPr>
         <w:t xml:space="preserve">As a user, I want to see a count of how many total cards are in a </w:t>
       </w:r>
       <w:r>
-        <w:rPr/>
+        <w:rPr>
+          <w:highlight w:val="yellow"/>
+        </w:rPr>
         <w:t>collection</w:t>
       </w:r>
       <w:r>
-        <w:rPr/>
+        <w:rPr>
+          <w:highlight w:val="yellow"/>
+        </w:rPr>
         <w:t xml:space="preserve"> as well as what number card is currently active in the </w:t>
       </w:r>
       <w:r>
-        <w:rPr/>
+        <w:rPr>
+          <w:highlight w:val="yellow"/>
+        </w:rPr>
         <w:t>collection</w:t>
       </w:r>
       <w:r>
-        <w:rPr/>
+        <w:rPr>
+          <w:highlight w:val="yellow"/>
+        </w:rPr>
         <w:t>.</w:t>
       </w:r>
     </w:p>

</xml_diff>

<commit_message>
added previous and next buttons and made pretty
</commit_message>
<xml_diff>
--- a/StudyingToolFlashCards_UserStories.docx
+++ b/StudyingToolFlashCards_UserStories.docx
@@ -311,49 +311,49 @@
       </w:pPr>
       <w:r>
         <w:rPr>
-          <w:highlight w:val="yellow"/>
+          <w:highlight w:val="green"/>
           <w:rFonts w:cs="Calibri" w:eastAsia="Times New Roman" w:cstheme="minorAscii"/>
         </w:rPr>
         <w:t xml:space="preserve">(5 points) </w:t>
       </w:r>
       <w:r>
         <w:rPr>
-          <w:highlight w:val="yellow"/>
+          <w:highlight w:val="green"/>
           <w:rFonts w:cs="Calibri" w:eastAsia="Times New Roman" w:cstheme="minorAscii"/>
         </w:rPr>
         <w:t>As a developer, I want to use React.js best practices, which consists of creating class component</w:t>
       </w:r>
       <w:r>
         <w:rPr>
-          <w:highlight w:val="yellow"/>
+          <w:highlight w:val="green"/>
           <w:rFonts w:cs="Calibri" w:eastAsia="Times New Roman" w:cstheme="minorAscii"/>
         </w:rPr>
         <w:t>s</w:t>
       </w:r>
       <w:r>
         <w:rPr>
-          <w:highlight w:val="yellow"/>
+          <w:highlight w:val="green"/>
           <w:rFonts w:cs="Calibri" w:eastAsia="Times New Roman" w:cstheme="minorAscii"/>
         </w:rPr>
         <w:t xml:space="preserve"> and function</w:t>
       </w:r>
       <w:r>
         <w:rPr>
-          <w:highlight w:val="yellow"/>
+          <w:highlight w:val="green"/>
           <w:rFonts w:cs="Calibri" w:eastAsia="Times New Roman" w:cstheme="minorAscii"/>
         </w:rPr>
         <w:t xml:space="preserve"> component</w:t>
       </w:r>
       <w:r>
         <w:rPr>
-          <w:highlight w:val="yellow"/>
+          <w:highlight w:val="green"/>
           <w:rFonts w:cs="Calibri" w:eastAsia="Times New Roman" w:cstheme="minorAscii"/>
         </w:rPr>
         <w:t>s</w:t>
       </w:r>
       <w:r>
         <w:rPr>
-          <w:highlight w:val="yellow"/>
+          <w:highlight w:val="green"/>
           <w:rFonts w:cs="Calibri" w:eastAsia="Times New Roman" w:cstheme="minorAscii"/>
         </w:rPr>
         <w:t xml:space="preserve"> when appropriate, and properly passing state around as props.</w:t>
@@ -368,41 +368,41 @@
       <w:pPr>
         <w:pStyle w:val="Normal"/>
         <w:rPr>
-          <w:highlight w:val="yellow"/>
-          <w:rFonts w:cs="Calibri" w:eastAsia="Times New Roman" w:cstheme="minorAscii"/>
-        </w:rPr>
-      </w:pPr>
-      <w:r>
-        <w:rPr>
-          <w:highlight w:val="yellow"/>
+          <w:highlight w:val="green"/>
+          <w:rFonts w:cs="Calibri" w:eastAsia="Times New Roman" w:cstheme="minorAscii"/>
+        </w:rPr>
+      </w:pPr>
+      <w:r>
+        <w:rPr>
+          <w:highlight w:val="green"/>
           <w:rFonts w:cs="Calibri" w:eastAsia="Times New Roman" w:cstheme="minorAscii"/>
         </w:rPr>
         <w:t>(</w:t>
       </w:r>
       <w:r>
         <w:rPr>
-          <w:highlight w:val="yellow"/>
+          <w:highlight w:val="green"/>
           <w:rFonts w:cs="Calibri" w:eastAsia="Times New Roman" w:cstheme="minorAscii"/>
         </w:rPr>
         <w:t>10</w:t>
       </w:r>
       <w:r>
         <w:rPr>
-          <w:highlight w:val="yellow"/>
+          <w:highlight w:val="green"/>
           <w:rFonts w:cs="Calibri" w:eastAsia="Times New Roman" w:cstheme="minorAscii"/>
         </w:rPr>
         <w:t xml:space="preserve"> points) </w:t>
       </w:r>
       <w:r>
         <w:rPr>
-          <w:highlight w:val="yellow"/>
+          <w:highlight w:val="green"/>
           <w:rFonts w:cs="Calibri" w:eastAsia="Times New Roman" w:cstheme="minorAscii"/>
         </w:rPr>
         <w:t>As a developer, I want to use CSS appropriately to make an aesthetically pleasing application</w:t>
       </w:r>
       <w:r>
         <w:rPr>
-          <w:highlight w:val="yellow"/>
+          <w:highlight w:val="green"/>
           <w:rFonts w:cs="Calibri" w:eastAsia="Times New Roman" w:cstheme="minorAscii"/>
         </w:rPr>
         <w:t>.</w:t>
@@ -631,49 +631,69 @@
       <w:pPr>
         <w:pStyle w:val="Normal"/>
         <w:rPr>
-          <w:rFonts w:cs="Calibri" w:eastAsia="Times New Roman" w:cstheme="minorAscii"/>
-        </w:rPr>
-      </w:pPr>
-      <w:r>
-        <w:rPr>
+          <w:highlight w:val="green"/>
+          <w:rFonts w:cs="Calibri" w:eastAsia="Times New Roman" w:cstheme="minorAscii"/>
+        </w:rPr>
+      </w:pPr>
+      <w:r>
+        <w:rPr>
+          <w:highlight w:val="green"/>
           <w:rFonts w:cs="Calibri" w:eastAsia="Times New Roman" w:cstheme="minorAscii"/>
         </w:rPr>
         <w:t xml:space="preserve">(5 points) </w:t>
       </w:r>
       <w:r>
-        <w:rPr/>
+        <w:rPr>
+          <w:highlight w:val="green"/>
+        </w:rPr>
         <w:t xml:space="preserve">As a user, </w:t>
       </w:r>
       <w:r>
-        <w:rPr/>
+        <w:rPr>
+          <w:highlight w:val="green"/>
+        </w:rPr>
         <w:t xml:space="preserve">I want to </w:t>
       </w:r>
       <w:r>
-        <w:rPr/>
+        <w:rPr>
+          <w:highlight w:val="green"/>
+        </w:rPr>
         <w:t xml:space="preserve">select a </w:t>
       </w:r>
       <w:r>
-        <w:rPr/>
+        <w:rPr>
+          <w:highlight w:val="green"/>
+        </w:rPr>
         <w:t>collection</w:t>
       </w:r>
       <w:r>
-        <w:rPr/>
+        <w:rPr>
+          <w:highlight w:val="green"/>
+        </w:rPr>
         <w:t xml:space="preserve"> to put in use, with the “active” </w:t>
       </w:r>
       <w:r>
-        <w:rPr/>
+        <w:rPr>
+          <w:highlight w:val="green"/>
+        </w:rPr>
         <w:t>collection</w:t>
       </w:r>
       <w:r>
-        <w:rPr/>
+        <w:rPr>
+          <w:highlight w:val="green"/>
+        </w:rPr>
         <w:t xml:space="preserve"> being visibly different than the other </w:t>
       </w:r>
       <w:r>
-        <w:rPr/>
+        <w:rPr>
+          <w:highlight w:val="green"/>
+        </w:rPr>
         <w:t>collection</w:t>
       </w:r>
       <w:r>
-        <w:rPr/>
+        <w:rPr>
+          <w:highlight w:val="green"/>
+        </w:rPr>
         <w:t xml:space="preserve">s. </w:t>
       </w:r>
     </w:p>

</xml_diff>

<commit_message>
made the add and delete card modals look better on small and large screens
</commit_message>
<xml_diff>
--- a/StudyingToolFlashCards_UserStories.docx
+++ b/StudyingToolFlashCards_UserStories.docx
@@ -887,13 +887,27 @@
       </w:r>
     </w:p>
     <w:p>
-      <w:r>
+      <w:pPr>
+        <w:rPr>
+          <w:highlight w:val="darkRed"/>
+        </w:rPr>
+      </w:pPr>
+      <w:r>
+        <w:rPr>
+          <w:highlight w:val="darkRed"/>
+        </w:rPr>
         <w:t xml:space="preserve">As a user, I want there to be an animated transition from word to definition and vice versa when I click </w:t>
       </w:r>
       <w:r>
+        <w:rPr>
+          <w:highlight w:val="darkRed"/>
+        </w:rPr>
         <w:t xml:space="preserve">on </w:t>
       </w:r>
       <w:r>
+        <w:rPr>
+          <w:highlight w:val="darkRed"/>
+        </w:rPr>
         <w:t xml:space="preserve">a flash card. </w:t>
       </w:r>
     </w:p>
@@ -908,9 +922,52 @@
       </w:r>
     </w:p>
     <w:p>
-      <w:r>
-        <w:rPr/>
-        <w:t>As a user, I want to edit and delete a flash card in a collection, so that I can modify and delete flash cards.</w:t>
+      <w:pPr>
+        <w:rPr>
+          <w:highlight w:val="yellow"/>
+        </w:rPr>
+      </w:pPr>
+      <w:r>
+        <w:rPr>
+          <w:highlight w:val="yellow"/>
+        </w:rPr>
+        <w:t xml:space="preserve">As a user, I want to edit and </w:t>
+      </w:r>
+      <w:r>
+        <w:rPr>
+          <w:highlight w:val="green"/>
+        </w:rPr>
+        <w:t>delete</w:t>
+      </w:r>
+      <w:r>
+        <w:rPr>
+          <w:highlight w:val="yellow"/>
+        </w:rPr>
+        <w:t xml:space="preserve"> a flash card in a collection, so that I can </w:t>
+      </w:r>
+      <w:r>
+        <w:rPr>
+          <w:highlight w:val="darkRed"/>
+        </w:rPr>
+        <w:t>modify</w:t>
+      </w:r>
+      <w:r>
+        <w:rPr>
+          <w:highlight w:val="yellow"/>
+        </w:rPr>
+        <w:t xml:space="preserve"> and </w:t>
+      </w:r>
+      <w:r>
+        <w:rPr>
+          <w:highlight w:val="green"/>
+        </w:rPr>
+        <w:t>delete</w:t>
+      </w:r>
+      <w:r>
+        <w:rPr>
+          <w:highlight w:val="yellow"/>
+        </w:rPr>
+        <w:t xml:space="preserve"> flash cards.</w:t>
       </w:r>
     </w:p>
     <w:sectPr>

</xml_diff>